<commit_message>
Finding mutual funds works
Manual updated too
</commit_message>
<xml_diff>
--- a/TEAM10-Manual.docx
+++ b/TEAM10-Manual.docx
@@ -2,8 +2,6 @@
 <file path=word/document.xml><?xml version="1.0" encoding="utf-8"?>
 <w:document xmlns:wpc="http://schemas.microsoft.com/office/word/2010/wordprocessingCanvas" xmlns:mc="http://schemas.openxmlformats.org/markup-compatibility/2006" xmlns:o="urn:schemas-microsoft-com:office:office" xmlns:r="http://schemas.openxmlformats.org/officeDocument/2006/relationships" xmlns:m="http://schemas.openxmlformats.org/officeDocument/2006/math" xmlns:v="urn:schemas-microsoft-com:vml" xmlns:wp14="http://schemas.microsoft.com/office/word/2010/wordprocessingDrawing" xmlns:wp="http://schemas.openxmlformats.org/drawingml/2006/wordprocessingDrawing" xmlns:w10="urn:schemas-microsoft-com:office:word" xmlns:w="http://schemas.openxmlformats.org/wordprocessingml/2006/main" xmlns:w14="http://schemas.microsoft.com/office/word/2010/wordml" xmlns:w15="http://schemas.microsoft.com/office/word/2012/wordml" xmlns:wpg="http://schemas.microsoft.com/office/word/2010/wordprocessingGroup" xmlns:wpi="http://schemas.microsoft.com/office/word/2010/wordprocessingInk" xmlns:wne="http://schemas.microsoft.com/office/word/2006/wordml" xmlns:wps="http://schemas.microsoft.com/office/word/2010/wordprocessingShape" mc:Ignorable="w14 w15 wp14">
   <w:body>
-    <w:bookmarkStart w:id="0" w:name="_GoBack" w:displacedByCustomXml="next"/>
-    <w:bookmarkEnd w:id="0" w:displacedByCustomXml="next"/>
     <w:sdt>
       <w:sdtPr>
         <w:rPr>
@@ -1449,7 +1447,7 @@
           <w:szCs w:val="32"/>
         </w:rPr>
       </w:pPr>
-      <w:bookmarkStart w:id="1" w:name="_Toc405998753"/>
+      <w:bookmarkStart w:id="0" w:name="_Toc405998753"/>
       <w:r>
         <w:br w:type="page"/>
       </w:r>
@@ -1463,18 +1461,18 @@
         <w:lastRenderedPageBreak/>
         <w:t>BetterFutures Operating Manual</w:t>
       </w:r>
-      <w:bookmarkEnd w:id="1"/>
+      <w:bookmarkEnd w:id="0"/>
     </w:p>
     <w:p/>
     <w:p>
       <w:pPr>
         <w:pStyle w:val="Heading2"/>
       </w:pPr>
-      <w:bookmarkStart w:id="2" w:name="_Toc405998754"/>
+      <w:bookmarkStart w:id="1" w:name="_Toc405998754"/>
       <w:r>
         <w:t>Setting up BetterFutures:</w:t>
       </w:r>
-      <w:bookmarkEnd w:id="2"/>
+      <w:bookmarkEnd w:id="1"/>
     </w:p>
     <w:p/>
     <w:p>
@@ -1484,11 +1482,11 @@
       <w:r>
         <w:tab/>
       </w:r>
-      <w:bookmarkStart w:id="3" w:name="_Toc405998755"/>
+      <w:bookmarkStart w:id="2" w:name="_Toc405998755"/>
       <w:r>
         <w:t>Database requirement:</w:t>
       </w:r>
-      <w:bookmarkEnd w:id="3"/>
+      <w:bookmarkEnd w:id="2"/>
     </w:p>
     <w:p>
       <w:r>
@@ -1509,11 +1507,11 @@
       <w:r>
         <w:tab/>
       </w:r>
-      <w:bookmarkStart w:id="4" w:name="_Toc405998756"/>
+      <w:bookmarkStart w:id="3" w:name="_Toc405998756"/>
       <w:r>
         <w:t>Software requirement:</w:t>
       </w:r>
-      <w:bookmarkEnd w:id="4"/>
+      <w:bookmarkEnd w:id="3"/>
     </w:p>
     <w:p>
       <w:r>
@@ -1538,11 +1536,11 @@
       <w:r>
         <w:tab/>
       </w:r>
-      <w:bookmarkStart w:id="5" w:name="_Toc405998757"/>
+      <w:bookmarkStart w:id="4" w:name="_Toc405998757"/>
       <w:r>
         <w:t>Configuring the source code and installing:</w:t>
       </w:r>
-      <w:bookmarkEnd w:id="5"/>
+      <w:bookmarkEnd w:id="4"/>
       <w:r>
         <w:t xml:space="preserve"> </w:t>
       </w:r>
@@ -1565,11 +1563,11 @@
       <w:pPr>
         <w:pStyle w:val="Heading2"/>
       </w:pPr>
-      <w:bookmarkStart w:id="6" w:name="_Toc405998758"/>
+      <w:bookmarkStart w:id="5" w:name="_Toc405998758"/>
       <w:r>
         <w:t>Navigating BetterFutures:</w:t>
       </w:r>
-      <w:bookmarkEnd w:id="6"/>
+      <w:bookmarkEnd w:id="5"/>
     </w:p>
     <w:p/>
     <w:p>
@@ -1583,11 +1581,11 @@
       <w:pPr>
         <w:pStyle w:val="Heading3"/>
       </w:pPr>
-      <w:bookmarkStart w:id="7" w:name="_Toc405998759"/>
+      <w:bookmarkStart w:id="6" w:name="_Toc405998759"/>
       <w:r>
         <w:t>The Admin Menu:</w:t>
       </w:r>
-      <w:bookmarkEnd w:id="7"/>
+      <w:bookmarkEnd w:id="6"/>
     </w:p>
     <w:p/>
     <w:p>
@@ -1609,11 +1607,11 @@
         <w:lastRenderedPageBreak/>
         <w:tab/>
       </w:r>
-      <w:bookmarkStart w:id="8" w:name="_Toc405998760"/>
+      <w:bookmarkStart w:id="7" w:name="_Toc405998760"/>
       <w:r>
         <w:t>1.  Create a new customer</w:t>
       </w:r>
-      <w:bookmarkEnd w:id="8"/>
+      <w:bookmarkEnd w:id="7"/>
     </w:p>
     <w:p/>
     <w:p>
@@ -1648,11 +1646,11 @@
       <w:r>
         <w:tab/>
       </w:r>
-      <w:bookmarkStart w:id="9" w:name="_Toc405998761"/>
+      <w:bookmarkStart w:id="8" w:name="_Toc405998761"/>
       <w:r>
         <w:t>2. Update share quotes</w:t>
       </w:r>
-      <w:bookmarkEnd w:id="9"/>
+      <w:bookmarkEnd w:id="8"/>
     </w:p>
     <w:p/>
     <w:p>
@@ -1702,11 +1700,11 @@
       <w:r>
         <w:tab/>
       </w:r>
-      <w:bookmarkStart w:id="10" w:name="_Toc405998762"/>
+      <w:bookmarkStart w:id="9" w:name="_Toc405998762"/>
       <w:r>
         <w:t>3. Add a new mutual fund</w:t>
       </w:r>
-      <w:bookmarkEnd w:id="10"/>
+      <w:bookmarkEnd w:id="9"/>
     </w:p>
     <w:p/>
     <w:p>
@@ -1748,11 +1746,11 @@
       <w:r>
         <w:tab/>
       </w:r>
-      <w:bookmarkStart w:id="11" w:name="_Toc405998763"/>
+      <w:bookmarkStart w:id="10" w:name="_Toc405998763"/>
       <w:r>
         <w:t>4. Update the current system date</w:t>
       </w:r>
-      <w:bookmarkEnd w:id="11"/>
+      <w:bookmarkEnd w:id="10"/>
     </w:p>
     <w:p/>
     <w:p>
@@ -1778,11 +1776,11 @@
       <w:r>
         <w:tab/>
       </w:r>
-      <w:bookmarkStart w:id="12" w:name="_Toc405998764"/>
+      <w:bookmarkStart w:id="11" w:name="_Toc405998764"/>
       <w:r>
         <w:t>5. Generate usage statistics</w:t>
       </w:r>
-      <w:bookmarkEnd w:id="12"/>
+      <w:bookmarkEnd w:id="11"/>
     </w:p>
     <w:p/>
     <w:p>
@@ -1818,11 +1816,11 @@
       <w:pPr>
         <w:pStyle w:val="Heading3"/>
       </w:pPr>
-      <w:bookmarkStart w:id="13" w:name="_Toc405998765"/>
+      <w:bookmarkStart w:id="12" w:name="_Toc405998765"/>
       <w:r>
         <w:t>The User Menu:</w:t>
       </w:r>
-      <w:bookmarkEnd w:id="13"/>
+      <w:bookmarkEnd w:id="12"/>
     </w:p>
     <w:p/>
     <w:p>
@@ -1841,14 +1839,14 @@
       <w:r>
         <w:tab/>
       </w:r>
-      <w:bookmarkStart w:id="14" w:name="_Toc405998766"/>
+      <w:bookmarkStart w:id="13" w:name="_Toc405998766"/>
       <w:r>
         <w:t>1.</w:t>
       </w:r>
       <w:r>
         <w:t xml:space="preserve"> Browsing mutual funds</w:t>
       </w:r>
-      <w:bookmarkEnd w:id="14"/>
+      <w:bookmarkEnd w:id="13"/>
     </w:p>
     <w:p/>
     <w:p>
@@ -1905,13 +1903,50 @@
     <w:p>
       <w:pPr>
         <w:pStyle w:val="Heading4"/>
+        <w:rPr>
+          <w:i w:val="0"/>
+        </w:rPr>
       </w:pPr>
       <w:r>
         <w:tab/>
+        <w:t>2. Find Mutual Funds</w:t>
+      </w:r>
+    </w:p>
+    <w:p/>
+    <w:p>
+      <w:r>
+        <w:tab/>
+        <w:t xml:space="preserve">By entereing two search terms, customers may find mutual funds that whose descriptions match what customers entered. </w:t>
+      </w:r>
+    </w:p>
+    <w:p/>
+    <w:p>
+      <w:r>
+        <w:tab/>
+        <w:t>NOTE (1): This searches only on the mutual fund's description fields.</w:t>
+      </w:r>
+      <w:bookmarkStart w:id="14" w:name="_GoBack"/>
+      <w:bookmarkEnd w:id="14"/>
+    </w:p>
+    <w:p/>
+    <w:p>
+      <w:r>
+        <w:tab/>
+      </w:r>
+    </w:p>
+    <w:p>
+      <w:pPr>
+        <w:pStyle w:val="Heading4"/>
+      </w:pPr>
+      <w:r>
+        <w:tab/>
       </w:r>
       <w:bookmarkStart w:id="15" w:name="_Toc405998767"/>
       <w:r>
-        <w:t>2.  Investing</w:t>
+        <w:t>3</w:t>
+      </w:r>
+      <w:r>
+        <w:t>.  Investing</w:t>
       </w:r>
       <w:bookmarkEnd w:id="15"/>
     </w:p>
@@ -1944,7 +1979,10 @@
       </w:pPr>
       <w:bookmarkStart w:id="16" w:name="_Toc405998768"/>
       <w:r>
-        <w:t>3.  Selling Shares</w:t>
+        <w:t>4</w:t>
+      </w:r>
+      <w:r>
+        <w:t>.  Selling Shares</w:t>
       </w:r>
       <w:bookmarkEnd w:id="16"/>
     </w:p>
@@ -1965,7 +2003,10 @@
       </w:pPr>
       <w:bookmarkStart w:id="17" w:name="_Toc405998769"/>
       <w:r>
-        <w:t>4. Buying Shares</w:t>
+        <w:t>5</w:t>
+      </w:r>
+      <w:r>
+        <w:t>. Buying Shares</w:t>
       </w:r>
       <w:bookmarkEnd w:id="17"/>
     </w:p>
@@ -1995,7 +2036,6 @@
     </w:p>
     <w:p>
       <w:r>
-        <w:lastRenderedPageBreak/>
         <w:tab/>
       </w:r>
     </w:p>
@@ -2035,7 +2075,10 @@
       </w:pPr>
       <w:bookmarkStart w:id="18" w:name="_Toc405998770"/>
       <w:r>
-        <w:t>5. Change Allocation Preferences</w:t>
+        <w:t>6</w:t>
+      </w:r>
+      <w:r>
+        <w:t>. Change Allocation Preferences</w:t>
       </w:r>
       <w:bookmarkEnd w:id="18"/>
     </w:p>
@@ -2069,7 +2112,10 @@
       </w:r>
       <w:bookmarkStart w:id="19" w:name="_Toc405998771"/>
       <w:r>
-        <w:t>6. Generate a Performance Report</w:t>
+        <w:t>7</w:t>
+      </w:r>
+      <w:r>
+        <w:t>. Generate a Performance Report</w:t>
       </w:r>
       <w:bookmarkEnd w:id="19"/>
     </w:p>
@@ -2193,7 +2239,7 @@
           <w:rPr>
             <w:noProof/>
           </w:rPr>
-          <w:t>1</w:t>
+          <w:t>5</w:t>
         </w:r>
         <w:r>
           <w:rPr>
@@ -3300,7 +3346,7 @@
 </file>
 
 <file path=customXml/itemProps1.xml><?xml version="1.0" encoding="utf-8"?>
-<ds:datastoreItem xmlns:ds="http://schemas.openxmlformats.org/officeDocument/2006/customXml" ds:itemID="{A90E1E95-5C0C-4076-8D4A-439DD695E22C}">
+<ds:datastoreItem xmlns:ds="http://schemas.openxmlformats.org/officeDocument/2006/customXml" ds:itemID="{D17B4B0F-24A9-459E-8E0C-97205CD81AEA}">
   <ds:schemaRefs>
     <ds:schemaRef ds:uri="http://schemas.openxmlformats.org/officeDocument/2006/bibliography"/>
   </ds:schemaRefs>

</xml_diff>

<commit_message>
Manual spell-checked (dunno why I didn't before)
</commit_message>
<xml_diff>
--- a/TEAM10-Manual.docx
+++ b/TEAM10-Manual.docx
@@ -1521,7 +1521,15 @@
     <w:p>
       <w:r>
         <w:tab/>
-        <w:t xml:space="preserve">You must have the Java Runtime Environment on any computer that is meant to run the BetterFuture software, and it must be version 1.6.0_37 or later. </w:t>
+        <w:t>You must have the Java Runtime Environment on any computer that is meant to run the BetterFuture</w:t>
+      </w:r>
+      <w:r>
+        <w:t>s</w:t>
+      </w:r>
+      <w:bookmarkStart w:id="4" w:name="_GoBack"/>
+      <w:bookmarkEnd w:id="4"/>
+      <w:r>
+        <w:t xml:space="preserve"> software, and it must be version 1.6.0_37 or later. </w:t>
       </w:r>
     </w:p>
     <w:p>
@@ -1536,11 +1544,11 @@
       <w:r>
         <w:tab/>
       </w:r>
-      <w:bookmarkStart w:id="4" w:name="_Toc405998757"/>
+      <w:bookmarkStart w:id="5" w:name="_Toc405998757"/>
       <w:r>
         <w:t>Configuring the source code and installing:</w:t>
       </w:r>
-      <w:bookmarkEnd w:id="4"/>
+      <w:bookmarkEnd w:id="5"/>
       <w:r>
         <w:t xml:space="preserve"> </w:t>
       </w:r>
@@ -1549,7 +1557,19 @@
     <w:p>
       <w:r>
         <w:tab/>
-        <w:t xml:space="preserve">Move the Team10.java code into whatever directory you wish to be the home for the BetterFutures software. There, you (or your administrator) should open Team10.java with an appropriate text editor. In the main class declaration "public Team10Project()" your DB administrator should substitute the "username" and "password" strings with the correct information corresponding to a user registered to the DB backend desribed above, and with sufficient privileges to create, modify, and drop tables, as well as run "exec immediate" scripts. Your admnistrator should also replace the "url" string with the correct URL for your DB. </w:t>
+        <w:t xml:space="preserve">Move the Team10.java code into whatever directory you wish to be the home for the BetterFutures software. There, you (or your administrator) should open Team10.java with an appropriate text editor. In the main class declaration "public Team10Project()" your DB administrator should substitute the "username" and "password" strings with the correct information corresponding to a user registered to the DB backend </w:t>
+      </w:r>
+      <w:r>
+        <w:t>described</w:t>
+      </w:r>
+      <w:r>
+        <w:t xml:space="preserve"> above, and with sufficient privileges to create, modify, and drop tables, as well as run "exec immediate" scripts. Your </w:t>
+      </w:r>
+      <w:r>
+        <w:t>administrator</w:t>
+      </w:r>
+      <w:r>
+        <w:t xml:space="preserve"> should also replace the "url" string with the correct URL for your DB. </w:t>
       </w:r>
     </w:p>
     <w:p>
@@ -1563,11 +1583,11 @@
       <w:pPr>
         <w:pStyle w:val="Heading2"/>
       </w:pPr>
-      <w:bookmarkStart w:id="5" w:name="_Toc405998758"/>
+      <w:bookmarkStart w:id="6" w:name="_Toc405998758"/>
       <w:r>
         <w:t>Navigating BetterFutures:</w:t>
       </w:r>
-      <w:bookmarkEnd w:id="5"/>
+      <w:bookmarkEnd w:id="6"/>
     </w:p>
     <w:p/>
     <w:p>
@@ -1581,17 +1601,29 @@
       <w:pPr>
         <w:pStyle w:val="Heading3"/>
       </w:pPr>
-      <w:bookmarkStart w:id="6" w:name="_Toc405998759"/>
+      <w:bookmarkStart w:id="7" w:name="_Toc405998759"/>
       <w:r>
         <w:t>The Admin Menu:</w:t>
       </w:r>
-      <w:bookmarkEnd w:id="6"/>
-    </w:p>
-    <w:p/>
-    <w:p>
-      <w:r>
-        <w:tab/>
-        <w:t>BetterFutures comes with a default administrator account named 'admin' with the passwodr of 'root'. This administrator, and any other user who is created as an administrator by a BetterFutures administrator, can perform many actions related to the upkeep of the BetterFutures database.</w:t>
+      <w:bookmarkEnd w:id="7"/>
+    </w:p>
+    <w:p/>
+    <w:p>
+      <w:r>
+        <w:tab/>
+        <w:t>BetterFutures comes with a default administrator accoun</w:t>
+      </w:r>
+      <w:r>
+        <w:t>t named 'admin' with the passwo</w:t>
+      </w:r>
+      <w:r>
+        <w:t>r</w:t>
+      </w:r>
+      <w:r>
+        <w:t>d</w:t>
+      </w:r>
+      <w:r>
+        <w:t xml:space="preserve"> of 'root'. This administrator, and any other user who is created as an administrator by a BetterFutures administrator, can perform many actions related to the upkeep of the BetterFutures database.</w:t>
       </w:r>
     </w:p>
     <w:p>
@@ -1607,11 +1639,11 @@
         <w:lastRenderedPageBreak/>
         <w:tab/>
       </w:r>
-      <w:bookmarkStart w:id="7" w:name="_Toc405998760"/>
+      <w:bookmarkStart w:id="8" w:name="_Toc405998760"/>
       <w:r>
         <w:t>1.  Create a new customer</w:t>
       </w:r>
-      <w:bookmarkEnd w:id="7"/>
+      <w:bookmarkEnd w:id="8"/>
     </w:p>
     <w:p/>
     <w:p>
@@ -1646,11 +1678,11 @@
       <w:r>
         <w:tab/>
       </w:r>
-      <w:bookmarkStart w:id="8" w:name="_Toc405998761"/>
+      <w:bookmarkStart w:id="9" w:name="_Toc405998761"/>
       <w:r>
         <w:t>2. Update share quotes</w:t>
       </w:r>
-      <w:bookmarkEnd w:id="8"/>
+      <w:bookmarkEnd w:id="9"/>
     </w:p>
     <w:p/>
     <w:p>
@@ -1668,7 +1700,13 @@
     <w:p>
       <w:r>
         <w:tab/>
-        <w:t>NOTE (1): Any mutual fund without a share price currently specificed may 'update' to set its current price.</w:t>
+        <w:t xml:space="preserve">NOTE (1): Any mutual fund without a share price currently </w:t>
+      </w:r>
+      <w:r>
+        <w:t>specified</w:t>
+      </w:r>
+      <w:r>
+        <w:t xml:space="preserve"> may 'update' to set its current price.</w:t>
       </w:r>
     </w:p>
     <w:p>
@@ -1700,11 +1738,11 @@
       <w:r>
         <w:tab/>
       </w:r>
-      <w:bookmarkStart w:id="9" w:name="_Toc405998762"/>
+      <w:bookmarkStart w:id="10" w:name="_Toc405998762"/>
       <w:r>
         <w:t>3. Add a new mutual fund</w:t>
       </w:r>
-      <w:bookmarkEnd w:id="9"/>
+      <w:bookmarkEnd w:id="10"/>
     </w:p>
     <w:p/>
     <w:p>
@@ -1746,11 +1784,11 @@
       <w:r>
         <w:tab/>
       </w:r>
-      <w:bookmarkStart w:id="10" w:name="_Toc405998763"/>
+      <w:bookmarkStart w:id="11" w:name="_Toc405998763"/>
       <w:r>
         <w:t>4. Update the current system date</w:t>
       </w:r>
-      <w:bookmarkEnd w:id="10"/>
+      <w:bookmarkEnd w:id="11"/>
     </w:p>
     <w:p/>
     <w:p>
@@ -1776,11 +1814,11 @@
       <w:r>
         <w:tab/>
       </w:r>
-      <w:bookmarkStart w:id="11" w:name="_Toc405998764"/>
+      <w:bookmarkStart w:id="12" w:name="_Toc405998764"/>
       <w:r>
         <w:t>5. Generate usage statistics</w:t>
       </w:r>
-      <w:bookmarkEnd w:id="11"/>
+      <w:bookmarkEnd w:id="12"/>
     </w:p>
     <w:p/>
     <w:p>
@@ -1816,19 +1854,25 @@
       <w:pPr>
         <w:pStyle w:val="Heading3"/>
       </w:pPr>
-      <w:bookmarkStart w:id="12" w:name="_Toc405998765"/>
+      <w:bookmarkStart w:id="13" w:name="_Toc405998765"/>
       <w:r>
         <w:t>The User Menu:</w:t>
       </w:r>
-      <w:bookmarkEnd w:id="12"/>
-    </w:p>
-    <w:p/>
-    <w:p>
-      <w:r>
-        <w:tab/>
-      </w:r>
-      <w:r>
-        <w:t>Customers may take advantage of BetterFutures' options by logging in with their account name and password and navingating the text-based menu there. Options include:</w:t>
+      <w:bookmarkEnd w:id="13"/>
+    </w:p>
+    <w:p/>
+    <w:p>
+      <w:r>
+        <w:tab/>
+      </w:r>
+      <w:r>
+        <w:t xml:space="preserve">Customers may take advantage of BetterFutures' options by logging in with their account name and password and </w:t>
+      </w:r>
+      <w:r>
+        <w:t>navigating</w:t>
+      </w:r>
+      <w:r>
+        <w:t xml:space="preserve"> the text-based menu there. Options include:</w:t>
       </w:r>
     </w:p>
     <w:p/>
@@ -1839,14 +1883,14 @@
       <w:r>
         <w:tab/>
       </w:r>
-      <w:bookmarkStart w:id="13" w:name="_Toc405998766"/>
+      <w:bookmarkStart w:id="14" w:name="_Toc405998766"/>
       <w:r>
         <w:t>1.</w:t>
       </w:r>
       <w:r>
         <w:t xml:space="preserve"> Browsing mutual funds</w:t>
       </w:r>
-      <w:bookmarkEnd w:id="13"/>
+      <w:bookmarkEnd w:id="14"/>
     </w:p>
     <w:p/>
     <w:p>
@@ -1871,7 +1915,10 @@
       </w:pPr>
       <w:r>
         <w:tab/>
-        <w:t>a) List all funds in a category of their choicse</w:t>
+        <w:t xml:space="preserve">a) List all funds in a category of their </w:t>
+      </w:r>
+      <w:r>
+        <w:t>choices</w:t>
       </w:r>
     </w:p>
     <w:p/>
@@ -1916,7 +1963,13 @@
     <w:p>
       <w:r>
         <w:tab/>
-        <w:t xml:space="preserve">By entereing two search terms, customers may find mutual funds that whose descriptions match what customers entered. </w:t>
+        <w:t xml:space="preserve">By </w:t>
+      </w:r>
+      <w:r>
+        <w:t>entering</w:t>
+      </w:r>
+      <w:r>
+        <w:t xml:space="preserve"> two search terms, customers may find mutual funds that whose descriptions match what customers entered. </w:t>
       </w:r>
     </w:p>
     <w:p/>
@@ -1925,8 +1978,6 @@
         <w:tab/>
         <w:t>NOTE (1): This searches only on the mutual fund's description fields.</w:t>
       </w:r>
-      <w:bookmarkStart w:id="14" w:name="_GoBack"/>
-      <w:bookmarkEnd w:id="14"/>
     </w:p>
     <w:p/>
     <w:p>
@@ -1954,7 +2005,13 @@
     <w:p>
       <w:r>
         <w:tab/>
-        <w:t>Customers may deposit an amount of money by specfiying it in this menu. Shares will then be purchased according to that user's allocation preferences.</w:t>
+        <w:t xml:space="preserve">Customers may deposit an amount of money by </w:t>
+      </w:r>
+      <w:r>
+        <w:t>specifying</w:t>
+      </w:r>
+      <w:r>
+        <w:t xml:space="preserve"> it in this menu. Shares will then be purchased according to that user's allocation preferences.</w:t>
       </w:r>
     </w:p>
     <w:p/>
@@ -2123,7 +2180,13 @@
     <w:p>
       <w:r>
         <w:tab/>
-        <w:t>Customers may generate a performance report for their portfolio of current ownings. This will show current shares held, the price for obtaining those shares, and the current profit yield (or loss) from each. It will also display the net worth of the portfolio given current share prices.</w:t>
+        <w:t xml:space="preserve">Customers may generate a performance report for their portfolio of current </w:t>
+      </w:r>
+      <w:r>
+        <w:t>owning's</w:t>
+      </w:r>
+      <w:r>
+        <w:t>. This will show current shares held, the price for obtaining those shares, and the current profit yield (or loss) from each. It will also display the net worth of the portfolio given current share prices.</w:t>
       </w:r>
     </w:p>
     <w:p/>
@@ -3346,7 +3409,7 @@
 </file>
 
 <file path=customXml/itemProps1.xml><?xml version="1.0" encoding="utf-8"?>
-<ds:datastoreItem xmlns:ds="http://schemas.openxmlformats.org/officeDocument/2006/customXml" ds:itemID="{D17B4B0F-24A9-459E-8E0C-97205CD81AEA}">
+<ds:datastoreItem xmlns:ds="http://schemas.openxmlformats.org/officeDocument/2006/customXml" ds:itemID="{0A36BCD7-514B-45D9-80A7-59032BFCA818}">
   <ds:schemaRefs>
     <ds:schemaRef ds:uri="http://schemas.openxmlformats.org/officeDocument/2006/bibliography"/>
   </ds:schemaRefs>

</xml_diff>